<commit_message>
updated the logic as per requirment
</commit_message>
<xml_diff>
--- a/trackingNumberGenerator/readMe.docx
+++ b/trackingNumberGenerator/readMe.docx
@@ -168,6 +168,22 @@
           <w:bCs/>
         </w:rPr>
       </w:pPr>
+    </w:p>
+    <w:p>
+      <w:pPr>
+        <w:rPr>
+          <w:b/>
+          <w:bCs/>
+        </w:rPr>
+      </w:pPr>
+    </w:p>
+    <w:p>
+      <w:pPr>
+        <w:rPr>
+          <w:b/>
+          <w:bCs/>
+        </w:rPr>
+      </w:pPr>
       <w:r>
         <w:rPr>
           <w:b/>
@@ -224,7 +240,7 @@
     </w:p>
     <w:p>
       <w:r>
-        <w:t>Generates and returns a unique tracking number.</w:t>
+        <w:t>Fetches the tracking number based on provided input values.</w:t>
       </w:r>
     </w:p>
     <w:p>
@@ -302,11 +318,98 @@
       </w:r>
       <w:proofErr w:type="spellStart"/>
       <w:r>
+        <w:t>originCountryId</w:t>
+      </w:r>
+      <w:proofErr w:type="spellEnd"/>
+      <w:r>
+        <w:t>": "US",</w:t>
+      </w:r>
+    </w:p>
+    <w:p>
+      <w:r>
+        <w:t xml:space="preserve">  "</w:t>
+      </w:r>
+      <w:proofErr w:type="spellStart"/>
+      <w:r>
+        <w:t>destinationCountryId</w:t>
+      </w:r>
+      <w:proofErr w:type="spellEnd"/>
+      <w:r>
+        <w:t>": "IN",</w:t>
+      </w:r>
+    </w:p>
+    <w:p>
+      <w:r>
+        <w:t xml:space="preserve">  "weight": 1.234,</w:t>
+      </w:r>
+    </w:p>
+    <w:p>
+      <w:r>
+        <w:t xml:space="preserve">  "</w:t>
+      </w:r>
+      <w:proofErr w:type="spellStart"/>
+      <w:r>
         <w:t>createdAt</w:t>
       </w:r>
       <w:proofErr w:type="spellEnd"/>
       <w:r>
-        <w:t>": "2025-03-29T16:20:00Z"</w:t>
+        <w:t>": "2025-03-29T16:20:00Z",</w:t>
+      </w:r>
+    </w:p>
+    <w:p>
+      <w:r>
+        <w:t xml:space="preserve">  "</w:t>
+      </w:r>
+      <w:proofErr w:type="spellStart"/>
+      <w:r>
+        <w:t>customerId</w:t>
+      </w:r>
+      <w:proofErr w:type="spellEnd"/>
+      <w:r>
+        <w:t>": "de619854-b59b-425e-9db4-943979e1bd49",</w:t>
+      </w:r>
+    </w:p>
+    <w:p>
+      <w:r>
+        <w:t xml:space="preserve">  "</w:t>
+      </w:r>
+      <w:proofErr w:type="spellStart"/>
+      <w:r>
+        <w:t>customerName</w:t>
+      </w:r>
+      <w:proofErr w:type="spellEnd"/>
+      <w:r>
+        <w:t>": "</w:t>
+      </w:r>
+      <w:proofErr w:type="spellStart"/>
+      <w:r>
+        <w:t>RedBox</w:t>
+      </w:r>
+      <w:proofErr w:type="spellEnd"/>
+      <w:r>
+        <w:t xml:space="preserve"> Logistics",</w:t>
+      </w:r>
+    </w:p>
+    <w:p>
+      <w:r>
+        <w:lastRenderedPageBreak/>
+        <w:t xml:space="preserve">  "</w:t>
+      </w:r>
+      <w:proofErr w:type="spellStart"/>
+      <w:r>
+        <w:t>customerSlug</w:t>
+      </w:r>
+      <w:proofErr w:type="spellEnd"/>
+      <w:r>
+        <w:t>": "</w:t>
+      </w:r>
+      <w:proofErr w:type="spellStart"/>
+      <w:r>
+        <w:t>redbox</w:t>
+      </w:r>
+      <w:proofErr w:type="spellEnd"/>
+      <w:r>
+        <w:t>-logistics"</w:t>
       </w:r>
     </w:p>
     <w:p>
@@ -316,8 +419,8 @@
     </w:p>
     <w:p>
       <w:r>
-        <w:pict w14:anchorId="586F1C34">
-          <v:rect id="_x0000_i1037" style="width:0;height:1.5pt" o:hralign="center" o:hrstd="t" o:hr="t" fillcolor="#a0a0a0" stroked="f"/>
+        <w:pict w14:anchorId="38D98D51">
+          <v:rect id="_x0000_i1041" style="width:0;height:1.5pt" o:hralign="center" o:hrstd="t" o:hr="t" fillcolor="#a0a0a0" stroked="f"/>
         </w:pict>
       </w:r>
     </w:p>
@@ -349,7 +452,7 @@
           <w:b/>
           <w:bCs/>
         </w:rPr>
-        <w:t>/get-all-tracking</w:t>
+        <w:t>/all</w:t>
       </w:r>
     </w:p>
     <w:p>
@@ -389,38 +492,543 @@
     </w:p>
     <w:p>
       <w:r>
-        <w:t>GET http://localhost:8080/api/get-all-tracking</w:t>
-      </w:r>
-    </w:p>
-    <w:p>
-      <w:pPr>
-        <w:rPr>
-          <w:b/>
-          <w:bCs/>
-        </w:rPr>
-      </w:pPr>
-      <w:r>
-        <w:rPr>
-          <w:b/>
-          <w:bCs/>
-        </w:rPr>
+        <w:t>GET http://localhost:8080/api/all</w:t>
+      </w:r>
+    </w:p>
+    <w:p>
+      <w:pPr>
+        <w:rPr>
+          <w:b/>
+          <w:bCs/>
+        </w:rPr>
+      </w:pPr>
+      <w:r>
+        <w:rPr>
+          <w:b/>
+          <w:bCs/>
+        </w:rPr>
+        <w:t>Response Example</w:t>
+      </w:r>
+    </w:p>
+    <w:p>
+      <w:r>
+        <w:t>[</w:t>
+      </w:r>
+    </w:p>
+    <w:p>
+      <w:r>
+        <w:t xml:space="preserve">  {</w:t>
+      </w:r>
+    </w:p>
+    <w:p>
+      <w:r>
+        <w:t xml:space="preserve">    "</w:t>
+      </w:r>
+      <w:proofErr w:type="spellStart"/>
+      <w:r>
+        <w:t>trackingNumber</w:t>
+      </w:r>
+      <w:proofErr w:type="spellEnd"/>
+      <w:r>
+        <w:t>": "A1B2C3D4E5F6G7H8",</w:t>
+      </w:r>
+    </w:p>
+    <w:p>
+      <w:r>
+        <w:t xml:space="preserve">    "</w:t>
+      </w:r>
+      <w:proofErr w:type="spellStart"/>
+      <w:r>
+        <w:t>originCountryId</w:t>
+      </w:r>
+      <w:proofErr w:type="spellEnd"/>
+      <w:r>
+        <w:t>": "US",</w:t>
+      </w:r>
+    </w:p>
+    <w:p>
+      <w:r>
+        <w:t xml:space="preserve">    "</w:t>
+      </w:r>
+      <w:proofErr w:type="spellStart"/>
+      <w:r>
+        <w:t>destinationCountryId</w:t>
+      </w:r>
+      <w:proofErr w:type="spellEnd"/>
+      <w:r>
+        <w:t>": "IN",</w:t>
+      </w:r>
+    </w:p>
+    <w:p>
+      <w:r>
+        <w:t xml:space="preserve">    "weight": 1.234,</w:t>
+      </w:r>
+    </w:p>
+    <w:p>
+      <w:r>
+        <w:t xml:space="preserve">    "</w:t>
+      </w:r>
+      <w:proofErr w:type="spellStart"/>
+      <w:r>
+        <w:t>createdAt</w:t>
+      </w:r>
+      <w:proofErr w:type="spellEnd"/>
+      <w:r>
+        <w:t>": "2025-03-29T16:20:00Z",</w:t>
+      </w:r>
+    </w:p>
+    <w:p>
+      <w:r>
+        <w:t xml:space="preserve">    "</w:t>
+      </w:r>
+      <w:proofErr w:type="spellStart"/>
+      <w:r>
+        <w:t>customerId</w:t>
+      </w:r>
+      <w:proofErr w:type="spellEnd"/>
+      <w:r>
+        <w:t>": "de619854-b59b-425e-9db4-943979e1bd49",</w:t>
+      </w:r>
+    </w:p>
+    <w:p>
+      <w:r>
+        <w:t xml:space="preserve">    "</w:t>
+      </w:r>
+      <w:proofErr w:type="spellStart"/>
+      <w:r>
+        <w:t>customerName</w:t>
+      </w:r>
+      <w:proofErr w:type="spellEnd"/>
+      <w:r>
+        <w:t>": "</w:t>
+      </w:r>
+      <w:proofErr w:type="spellStart"/>
+      <w:r>
+        <w:t>RedBox</w:t>
+      </w:r>
+      <w:proofErr w:type="spellEnd"/>
+      <w:r>
+        <w:t xml:space="preserve"> Logistics",</w:t>
+      </w:r>
+    </w:p>
+    <w:p>
+      <w:r>
+        <w:t xml:space="preserve">    "</w:t>
+      </w:r>
+      <w:proofErr w:type="spellStart"/>
+      <w:r>
+        <w:t>customerSlug</w:t>
+      </w:r>
+      <w:proofErr w:type="spellEnd"/>
+      <w:r>
+        <w:t>": "</w:t>
+      </w:r>
+      <w:proofErr w:type="spellStart"/>
+      <w:r>
+        <w:t>redbox</w:t>
+      </w:r>
+      <w:proofErr w:type="spellEnd"/>
+      <w:r>
+        <w:t>-logistics"</w:t>
+      </w:r>
+    </w:p>
+    <w:p>
+      <w:r>
+        <w:t xml:space="preserve">  },</w:t>
+      </w:r>
+    </w:p>
+    <w:p>
+      <w:r>
+        <w:t xml:space="preserve">  {</w:t>
+      </w:r>
+    </w:p>
+    <w:p>
+      <w:r>
+        <w:t xml:space="preserve">    "</w:t>
+      </w:r>
+      <w:proofErr w:type="spellStart"/>
+      <w:r>
+        <w:t>trackingNumber</w:t>
+      </w:r>
+      <w:proofErr w:type="spellEnd"/>
+      <w:r>
+        <w:t>": "XYZ9876543210987",</w:t>
+      </w:r>
+    </w:p>
+    <w:p>
+      <w:r>
+        <w:t xml:space="preserve">    "</w:t>
+      </w:r>
+      <w:proofErr w:type="spellStart"/>
+      <w:r>
+        <w:t>originCountryId</w:t>
+      </w:r>
+      <w:proofErr w:type="spellEnd"/>
+      <w:r>
+        <w:t>": "CA",</w:t>
+      </w:r>
+    </w:p>
+    <w:p>
+      <w:r>
+        <w:t xml:space="preserve">    "</w:t>
+      </w:r>
+      <w:proofErr w:type="spellStart"/>
+      <w:r>
+        <w:t>destinationCountryId</w:t>
+      </w:r>
+      <w:proofErr w:type="spellEnd"/>
+      <w:r>
+        <w:t>": "UK",</w:t>
+      </w:r>
+    </w:p>
+    <w:p>
+      <w:r>
+        <w:t xml:space="preserve">    "weight": 2.500,</w:t>
+      </w:r>
+    </w:p>
+    <w:p>
+      <w:r>
+        <w:t xml:space="preserve">    "</w:t>
+      </w:r>
+      <w:proofErr w:type="spellStart"/>
+      <w:r>
+        <w:t>createdAt</w:t>
+      </w:r>
+      <w:proofErr w:type="spellEnd"/>
+      <w:r>
+        <w:t>": "2025-03-30T10:15:00Z",</w:t>
+      </w:r>
+    </w:p>
+    <w:p>
+      <w:r>
+        <w:t xml:space="preserve">    "</w:t>
+      </w:r>
+      <w:proofErr w:type="spellStart"/>
+      <w:r>
+        <w:t>customerId</w:t>
+      </w:r>
+      <w:proofErr w:type="spellEnd"/>
+      <w:r>
+        <w:t>": "b25c3d4e-5678-425e-9db4-789654123abc",</w:t>
+      </w:r>
+    </w:p>
+    <w:p>
+      <w:r>
+        <w:t xml:space="preserve">    "</w:t>
+      </w:r>
+      <w:proofErr w:type="spellStart"/>
+      <w:r>
+        <w:t>customerName</w:t>
+      </w:r>
+      <w:proofErr w:type="spellEnd"/>
+      <w:r>
+        <w:t>": "</w:t>
+      </w:r>
+      <w:proofErr w:type="spellStart"/>
+      <w:r>
+        <w:t>BlueBox</w:t>
+      </w:r>
+      <w:proofErr w:type="spellEnd"/>
+      <w:r>
+        <w:t xml:space="preserve"> Shipping",</w:t>
+      </w:r>
+    </w:p>
+    <w:p>
+      <w:r>
+        <w:t xml:space="preserve">    "</w:t>
+      </w:r>
+      <w:proofErr w:type="spellStart"/>
+      <w:r>
+        <w:t>customerSlug</w:t>
+      </w:r>
+      <w:proofErr w:type="spellEnd"/>
+      <w:r>
+        <w:t>": "</w:t>
+      </w:r>
+      <w:proofErr w:type="spellStart"/>
+      <w:r>
+        <w:t>bluebox</w:t>
+      </w:r>
+      <w:proofErr w:type="spellEnd"/>
+      <w:r>
+        <w:t>-shipping"</w:t>
+      </w:r>
+    </w:p>
+    <w:p>
+      <w:r>
+        <w:t xml:space="preserve">  }</w:t>
+      </w:r>
+    </w:p>
+    <w:p>
+      <w:r>
+        <w:t>]</w:t>
+      </w:r>
+    </w:p>
+    <w:p>
+      <w:r>
         <w:lastRenderedPageBreak/>
-        <w:t>Response Example</w:t>
-      </w:r>
-    </w:p>
-    <w:p>
-      <w:r>
-        <w:t>[</w:t>
-      </w:r>
-    </w:p>
-    <w:p>
-      <w:r>
-        <w:t xml:space="preserve">  {</w:t>
-      </w:r>
-    </w:p>
-    <w:p>
-      <w:r>
-        <w:t xml:space="preserve">    "</w:t>
+        <w:pict w14:anchorId="0D0F4182">
+          <v:rect id="_x0000_i1042" style="width:0;height:1.5pt" o:hralign="center" o:hrstd="t" o:hr="t" fillcolor="#a0a0a0" stroked="f"/>
+        </w:pict>
+      </w:r>
+    </w:p>
+    <w:p>
+      <w:pPr>
+        <w:rPr>
+          <w:b/>
+          <w:bCs/>
+        </w:rPr>
+      </w:pPr>
+      <w:r>
+        <w:rPr>
+          <w:b/>
+          <w:bCs/>
+        </w:rPr>
+        <w:t>3. POST /</w:t>
+      </w:r>
+      <w:proofErr w:type="spellStart"/>
+      <w:r>
+        <w:rPr>
+          <w:b/>
+          <w:bCs/>
+        </w:rPr>
+        <w:t>api</w:t>
+      </w:r>
+      <w:proofErr w:type="spellEnd"/>
+      <w:r>
+        <w:rPr>
+          <w:b/>
+          <w:bCs/>
+        </w:rPr>
+        <w:t>/add-tracking-number</w:t>
+      </w:r>
+    </w:p>
+    <w:p>
+      <w:pPr>
+        <w:rPr>
+          <w:b/>
+          <w:bCs/>
+        </w:rPr>
+      </w:pPr>
+      <w:r>
+        <w:rPr>
+          <w:b/>
+          <w:bCs/>
+        </w:rPr>
+        <w:t>Description</w:t>
+      </w:r>
+    </w:p>
+    <w:p>
+      <w:r>
+        <w:t>Generates and adds a new unique tracking number based on provided details.</w:t>
+      </w:r>
+    </w:p>
+    <w:p>
+      <w:pPr>
+        <w:rPr>
+          <w:b/>
+          <w:bCs/>
+        </w:rPr>
+      </w:pPr>
+      <w:r>
+        <w:rPr>
+          <w:b/>
+          <w:bCs/>
+        </w:rPr>
+        <w:t>Request Example</w:t>
+      </w:r>
+    </w:p>
+    <w:p>
+      <w:r>
+        <w:t xml:space="preserve">POST http://localhost:8080/api/add-tracking-number?origin_country_id=US&amp;destination_country_id=IN&amp;weight=1.234&amp;created_at=2025-03-29T16:00:00Z&amp;customer_id=de619854-b59b-425e-9db4-943979e1bd49&amp;customer_name=RedBox </w:t>
+      </w:r>
+      <w:proofErr w:type="spellStart"/>
+      <w:r>
+        <w:t>Logistics&amp;customer_slug</w:t>
+      </w:r>
+      <w:proofErr w:type="spellEnd"/>
+      <w:r>
+        <w:t>=</w:t>
+      </w:r>
+      <w:proofErr w:type="spellStart"/>
+      <w:r>
+        <w:t>redbox</w:t>
+      </w:r>
+      <w:proofErr w:type="spellEnd"/>
+      <w:r>
+        <w:t>-logistics</w:t>
+      </w:r>
+    </w:p>
+    <w:p/>
+    <w:p>
+      <w:pPr>
+        <w:rPr>
+          <w:b/>
+          <w:bCs/>
+          <w:u w:val="single"/>
+        </w:rPr>
+      </w:pPr>
+      <w:r>
+        <w:rPr>
+          <w:b/>
+          <w:bCs/>
+          <w:u w:val="single"/>
+        </w:rPr>
+        <w:t xml:space="preserve">POSTMAN </w:t>
+      </w:r>
+      <w:proofErr w:type="spellStart"/>
+      <w:r>
+        <w:rPr>
+          <w:b/>
+          <w:bCs/>
+          <w:u w:val="single"/>
+        </w:rPr>
+        <w:t>Req</w:t>
+      </w:r>
+      <w:proofErr w:type="spellEnd"/>
+      <w:r>
+        <w:rPr>
+          <w:b/>
+          <w:bCs/>
+          <w:u w:val="single"/>
+        </w:rPr>
+        <w:t xml:space="preserve">: </w:t>
+      </w:r>
+    </w:p>
+    <w:p>
+      <w:r>
+        <w:t>curl --location 'http://localhost:8080/api/add-tracking-number?origin_country_id=US&amp;destination_country_id=IN&amp;weight=1.234&amp;created_at=2025-03-29T16%3A00%3A00Z&amp;customer_id=de619854-b59b-425e-9db4-943979e1bd42&amp;customer_name=RedBox%20Logistics&amp;customer_slug=redbox-logistics' \</w:t>
+      </w:r>
+    </w:p>
+    <w:p>
+      <w:r>
+        <w:t>--header 'Content-Type: application/</w:t>
+      </w:r>
+      <w:proofErr w:type="spellStart"/>
+      <w:r>
+        <w:t>json</w:t>
+      </w:r>
+      <w:proofErr w:type="spellEnd"/>
+      <w:r>
+        <w:t>' \</w:t>
+      </w:r>
+    </w:p>
+    <w:p>
+      <w:r>
+        <w:t>--header 'Cookie: JSESSIONID=5366973DE54A86F55AF139AEFABB628E' \</w:t>
+      </w:r>
+    </w:p>
+    <w:p>
+      <w:r>
+        <w:t>--</w:t>
+      </w:r>
+      <w:r>
+        <w:rPr>
+          <w:b/>
+          <w:bCs/>
+        </w:rPr>
+        <w:t>data</w:t>
+      </w:r>
+      <w:r>
+        <w:t xml:space="preserve"> '{</w:t>
+      </w:r>
+    </w:p>
+    <w:p>
+      <w:r>
+        <w:t>    "</w:t>
+      </w:r>
+      <w:proofErr w:type="gramStart"/>
+      <w:r>
+        <w:t>project</w:t>
+      </w:r>
+      <w:proofErr w:type="gramEnd"/>
+      <w:r>
+        <w:t>_no":"3P99999",</w:t>
+      </w:r>
+    </w:p>
+    <w:p>
+      <w:r>
+        <w:t>    "</w:t>
+      </w:r>
+      <w:proofErr w:type="gramStart"/>
+      <w:r>
+        <w:t>ticket</w:t>
+      </w:r>
+      <w:proofErr w:type="gramEnd"/>
+      <w:r>
+        <w:t>_no":"TN857317",</w:t>
+      </w:r>
+    </w:p>
+    <w:p>
+      <w:r>
+        <w:t>    "</w:t>
+      </w:r>
+      <w:proofErr w:type="spellStart"/>
+      <w:proofErr w:type="gramStart"/>
+      <w:r>
+        <w:t>inventory</w:t>
+      </w:r>
+      <w:proofErr w:type="gramEnd"/>
+      <w:r>
+        <w:t>_status":"Dispatched</w:t>
+      </w:r>
+      <w:proofErr w:type="spellEnd"/>
+      <w:r>
+        <w:t>",</w:t>
+      </w:r>
+    </w:p>
+    <w:p>
+      <w:r>
+        <w:t>    "</w:t>
+      </w:r>
+      <w:proofErr w:type="gramStart"/>
+      <w:r>
+        <w:t>inventory</w:t>
+      </w:r>
+      <w:proofErr w:type="gramEnd"/>
+      <w:r>
+        <w:t>_date":"02-09-2024 11:55:00"</w:t>
+      </w:r>
+    </w:p>
+    <w:p>
+      <w:r>
+        <w:t>}'</w:t>
+      </w:r>
+    </w:p>
+    <w:p/>
+    <w:p/>
+    <w:p>
+      <w:pPr>
+        <w:rPr>
+          <w:b/>
+          <w:bCs/>
+        </w:rPr>
+      </w:pPr>
+      <w:r>
+        <w:rPr>
+          <w:b/>
+          <w:bCs/>
+        </w:rPr>
+        <w:t>Response Examples</w:t>
+      </w:r>
+    </w:p>
+    <w:p>
+      <w:r>
+        <w:rPr>
+          <w:b/>
+          <w:bCs/>
+        </w:rPr>
+        <w:t>Success:</w:t>
+      </w:r>
+    </w:p>
+    <w:p>
+      <w:r>
+        <w:t>{</w:t>
+      </w:r>
+    </w:p>
+    <w:p>
+      <w:r>
+        <w:t xml:space="preserve">  "</w:t>
       </w:r>
       <w:proofErr w:type="spellStart"/>
       <w:r>
@@ -433,7 +1041,38 @@
     </w:p>
     <w:p>
       <w:r>
-        <w:t xml:space="preserve">    "</w:t>
+        <w:t xml:space="preserve">  "</w:t>
+      </w:r>
+      <w:proofErr w:type="spellStart"/>
+      <w:r>
+        <w:t>originCountryId</w:t>
+      </w:r>
+      <w:proofErr w:type="spellEnd"/>
+      <w:r>
+        <w:t>": "US",</w:t>
+      </w:r>
+    </w:p>
+    <w:p>
+      <w:r>
+        <w:t xml:space="preserve">  "</w:t>
+      </w:r>
+      <w:proofErr w:type="spellStart"/>
+      <w:r>
+        <w:t>destinationCountryId</w:t>
+      </w:r>
+      <w:proofErr w:type="spellEnd"/>
+      <w:r>
+        <w:t>": "IN",</w:t>
+      </w:r>
+    </w:p>
+    <w:p>
+      <w:r>
+        <w:t xml:space="preserve">  "weight": 1.234,</w:t>
+      </w:r>
+    </w:p>
+    <w:p>
+      <w:r>
+        <w:t xml:space="preserve">  "</w:t>
       </w:r>
       <w:proofErr w:type="spellStart"/>
       <w:r>
@@ -441,185 +1080,77 @@
       </w:r>
       <w:proofErr w:type="spellEnd"/>
       <w:r>
-        <w:t>": "2025-03-29T16:20:00Z"</w:t>
-      </w:r>
-    </w:p>
-    <w:p>
-      <w:r>
-        <w:t xml:space="preserve">  },</w:t>
-      </w:r>
-    </w:p>
-    <w:p>
-      <w:r>
-        <w:t xml:space="preserve">  {</w:t>
-      </w:r>
-    </w:p>
-    <w:p>
-      <w:r>
-        <w:t xml:space="preserve">    "</w:t>
-      </w:r>
-      <w:proofErr w:type="spellStart"/>
-      <w:r>
-        <w:t>trackingNumber</w:t>
-      </w:r>
-      <w:proofErr w:type="spellEnd"/>
-      <w:r>
-        <w:t>": "XYZ9876543210987",</w:t>
-      </w:r>
-    </w:p>
-    <w:p>
-      <w:r>
-        <w:t xml:space="preserve">    "</w:t>
-      </w:r>
-      <w:proofErr w:type="spellStart"/>
-      <w:r>
-        <w:t>createdAt</w:t>
-      </w:r>
-      <w:proofErr w:type="spellEnd"/>
-      <w:r>
-        <w:t>": "2025-03-29T16:22:00Z"</w:t>
-      </w:r>
-    </w:p>
-    <w:p>
-      <w:r>
-        <w:t xml:space="preserve">  }</w:t>
-      </w:r>
-    </w:p>
-    <w:p>
-      <w:r>
-        <w:t>]</w:t>
-      </w:r>
-    </w:p>
-    <w:p>
-      <w:r>
-        <w:pict w14:anchorId="3999DA52">
-          <v:rect id="_x0000_i1038" style="width:0;height:1.5pt" o:hralign="center" o:hrstd="t" o:hr="t" fillcolor="#a0a0a0" stroked="f"/>
-        </w:pict>
-      </w:r>
-    </w:p>
-    <w:p>
-      <w:pPr>
-        <w:rPr>
-          <w:b/>
-          <w:bCs/>
-        </w:rPr>
-      </w:pPr>
-      <w:r>
-        <w:rPr>
-          <w:b/>
-          <w:bCs/>
-        </w:rPr>
-        <w:t>3. POST /</w:t>
-      </w:r>
-      <w:proofErr w:type="spellStart"/>
-      <w:r>
-        <w:rPr>
-          <w:b/>
-          <w:bCs/>
-        </w:rPr>
-        <w:t>api</w:t>
-      </w:r>
-      <w:proofErr w:type="spellEnd"/>
-      <w:r>
-        <w:rPr>
-          <w:b/>
-          <w:bCs/>
-        </w:rPr>
-        <w:t>/add-tracking-number</w:t>
-      </w:r>
-    </w:p>
-    <w:p>
-      <w:pPr>
-        <w:rPr>
-          <w:b/>
-          <w:bCs/>
-        </w:rPr>
-      </w:pPr>
-      <w:r>
-        <w:rPr>
-          <w:b/>
-          <w:bCs/>
-        </w:rPr>
-        <w:t>Description</w:t>
-      </w:r>
-    </w:p>
-    <w:p>
-      <w:r>
-        <w:t>Adds a new tracking number manually. The tracking number must be unique and follow the pattern ^[A-Z0-</w:t>
-      </w:r>
-      <w:proofErr w:type="gramStart"/>
-      <w:r>
-        <w:t>9]{</w:t>
-      </w:r>
-      <w:proofErr w:type="gramEnd"/>
-      <w:r>
-        <w:t>1,</w:t>
-      </w:r>
-      <w:proofErr w:type="gramStart"/>
-      <w:r>
-        <w:t>16}$</w:t>
-      </w:r>
-      <w:proofErr w:type="gramEnd"/>
-      <w:r>
-        <w:t>.</w:t>
-      </w:r>
-    </w:p>
-    <w:p>
-      <w:pPr>
-        <w:rPr>
-          <w:b/>
-          <w:bCs/>
-        </w:rPr>
-      </w:pPr>
-      <w:r>
-        <w:rPr>
-          <w:b/>
-          <w:bCs/>
-        </w:rPr>
-        <w:t>Request Example</w:t>
-      </w:r>
-    </w:p>
-    <w:p>
-      <w:r>
-        <w:t>POST http://localhost:8080/api/add-tracking-number?trackingNumber=TRACK123456789</w:t>
-      </w:r>
-    </w:p>
-    <w:p>
-      <w:pPr>
-        <w:rPr>
-          <w:b/>
-          <w:bCs/>
-        </w:rPr>
-      </w:pPr>
-      <w:r>
-        <w:rPr>
-          <w:b/>
-          <w:bCs/>
-        </w:rPr>
-        <w:t>Response Examples</w:t>
-      </w:r>
-    </w:p>
-    <w:p>
-      <w:r>
-        <w:rPr>
-          <w:b/>
-          <w:bCs/>
-        </w:rPr>
-        <w:t>Success:</w:t>
-      </w:r>
-    </w:p>
-    <w:p>
-      <w:r>
-        <w:t>"Tracking number added successfully."</w:t>
-      </w:r>
-    </w:p>
-    <w:p>
-      <w:r>
-        <w:rPr>
-          <w:b/>
-          <w:bCs/>
-        </w:rPr>
-        <w:t>Error - Invalid Format:</w:t>
+        <w:t>": "2025-03-29T16:20:00Z",</w:t>
+      </w:r>
+    </w:p>
+    <w:p>
+      <w:r>
+        <w:lastRenderedPageBreak/>
+        <w:t xml:space="preserve">  "</w:t>
+      </w:r>
+      <w:proofErr w:type="spellStart"/>
+      <w:r>
+        <w:t>customerId</w:t>
+      </w:r>
+      <w:proofErr w:type="spellEnd"/>
+      <w:r>
+        <w:t>": "de619854-b59b-425e-9db4-943979e1bd49",</w:t>
+      </w:r>
+    </w:p>
+    <w:p>
+      <w:r>
+        <w:t xml:space="preserve">  "</w:t>
+      </w:r>
+      <w:proofErr w:type="spellStart"/>
+      <w:r>
+        <w:t>customerName</w:t>
+      </w:r>
+      <w:proofErr w:type="spellEnd"/>
+      <w:r>
+        <w:t>": "</w:t>
+      </w:r>
+      <w:proofErr w:type="spellStart"/>
+      <w:r>
+        <w:t>RedBox</w:t>
+      </w:r>
+      <w:proofErr w:type="spellEnd"/>
+      <w:r>
+        <w:t xml:space="preserve"> Logistics",</w:t>
+      </w:r>
+    </w:p>
+    <w:p>
+      <w:r>
+        <w:t xml:space="preserve">  "</w:t>
+      </w:r>
+      <w:proofErr w:type="spellStart"/>
+      <w:r>
+        <w:t>customerSlug</w:t>
+      </w:r>
+      <w:proofErr w:type="spellEnd"/>
+      <w:r>
+        <w:t>": "</w:t>
+      </w:r>
+      <w:proofErr w:type="spellStart"/>
+      <w:r>
+        <w:t>redbox</w:t>
+      </w:r>
+      <w:proofErr w:type="spellEnd"/>
+      <w:r>
+        <w:t>-logistics"</w:t>
+      </w:r>
+    </w:p>
+    <w:p>
+      <w:r>
+        <w:t>}</w:t>
+      </w:r>
+    </w:p>
+    <w:p>
+      <w:r>
+        <w:rPr>
+          <w:b/>
+          <w:bCs/>
+        </w:rPr>
+        <w:t>Error - Duplicate Tracking Number:</w:t>
       </w:r>
     </w:p>
     <w:p>
@@ -629,23 +1160,7 @@
     </w:p>
     <w:p>
       <w:r>
-        <w:t xml:space="preserve">  "error": "Tracking number must match the pattern: ^[A-Z0-</w:t>
-      </w:r>
-      <w:proofErr w:type="gramStart"/>
-      <w:r>
-        <w:t>9]{</w:t>
-      </w:r>
-      <w:proofErr w:type="gramEnd"/>
-      <w:r>
-        <w:t>1,</w:t>
-      </w:r>
-      <w:proofErr w:type="gramStart"/>
-      <w:r>
-        <w:t>16}$</w:t>
-      </w:r>
-      <w:proofErr w:type="gramEnd"/>
-      <w:r>
-        <w:t>"</w:t>
+        <w:t xml:space="preserve">  "error": "A tracking record with these details already exists."</w:t>
       </w:r>
     </w:p>
     <w:p>
@@ -659,7 +1174,7 @@
           <w:b/>
           <w:bCs/>
         </w:rPr>
-        <w:t>Error - Duplicate Tracking Number:</w:t>
+        <w:t>Error - Not Found:</w:t>
       </w:r>
     </w:p>
     <w:p>
@@ -669,7 +1184,7 @@
     </w:p>
     <w:p>
       <w:r>
-        <w:t xml:space="preserve">  "error": "Tracking number must be unique."</w:t>
+        <w:t xml:space="preserve">  "error": "Tracking number not found."</w:t>
       </w:r>
     </w:p>
     <w:p>

</xml_diff>